<commit_message>
Finetuned again because loss plot had a bug
</commit_message>
<xml_diff>
--- a/project_report.docx
+++ b/project_report.docx
@@ -975,6 +975,7 @@
         </w:rPr>
         <w:t xml:space="preserve"> stage </w:t>
       </w:r>
+      <w:proofErr w:type="spellStart"/>
       <w:r>
         <w:rPr>
           <w:rFonts w:ascii="Arial" w:hAnsi="Arial" w:cs="Arial"/>
@@ -1001,7 +1002,15 @@
           <w:rFonts w:ascii="Arial" w:hAnsi="Arial" w:cs="Arial"/>
           <w:lang w:val="en-GB"/>
         </w:rPr>
-        <w:t xml:space="preserve">axpooling with 3x3 Convolutions </w:t>
+        <w:t>axpooling</w:t>
+      </w:r>
+      <w:proofErr w:type="spellEnd"/>
+      <w:r>
+        <w:rPr>
+          <w:rFonts w:ascii="Arial" w:hAnsi="Arial" w:cs="Arial"/>
+          <w:lang w:val="en-GB"/>
+        </w:rPr>
+        <w:t xml:space="preserve"> with 3x3 Convolutions </w:t>
       </w:r>
       <w:r>
         <w:rPr>
@@ -1815,8 +1824,21 @@
                                 <w:szCs w:val="20"/>
                                 <w:lang w:val="en-GB"/>
                               </w:rPr>
-                              <w:t>UNet3+ Architecture</w:t>
+                              <w:t xml:space="preserve">UNet3+ </w:t>
                             </w:r>
+                            <w:proofErr w:type="gramStart"/>
+                            <w:r>
+                              <w:rPr>
+                                <w:rFonts w:ascii="Arial" w:hAnsi="Arial" w:cs="Arial"/>
+                                <w:b/>
+                                <w:bCs/>
+                                <w:sz w:val="20"/>
+                                <w:szCs w:val="20"/>
+                                <w:lang w:val="en-GB"/>
+                              </w:rPr>
+                              <w:t>Architecture</w:t>
+                            </w:r>
+                            <w:proofErr w:type="gramEnd"/>
                           </w:p>
                         </w:txbxContent>
                       </wps:txbx>
@@ -1974,8 +1996,21 @@
                           <w:szCs w:val="20"/>
                           <w:lang w:val="en-GB"/>
                         </w:rPr>
-                        <w:t>UNet3+ Architecture</w:t>
+                        <w:t xml:space="preserve">UNet3+ </w:t>
                       </w:r>
+                      <w:proofErr w:type="gramStart"/>
+                      <w:r>
+                        <w:rPr>
+                          <w:rFonts w:ascii="Arial" w:hAnsi="Arial" w:cs="Arial"/>
+                          <w:b/>
+                          <w:bCs/>
+                          <w:sz w:val="20"/>
+                          <w:szCs w:val="20"/>
+                          <w:lang w:val="en-GB"/>
+                        </w:rPr>
+                        <w:t>Architecture</w:t>
+                      </w:r>
+                      <w:proofErr w:type="gramEnd"/>
                     </w:p>
                   </w:txbxContent>
                 </v:textbox>
@@ -3328,7 +3363,7 @@
           <w:noProof/>
         </w:rPr>
         <w:drawing>
-          <wp:anchor distT="0" distB="0" distL="114300" distR="114300" simplePos="0" relativeHeight="251658240" behindDoc="1" locked="0" layoutInCell="1" allowOverlap="1" wp14:anchorId="41EBF7E0" wp14:editId="43BA5A14">
+          <wp:anchor distT="0" distB="0" distL="114300" distR="114300" simplePos="0" relativeHeight="251658240" behindDoc="1" locked="0" layoutInCell="1" allowOverlap="1" wp14:anchorId="41EBF7E0" wp14:editId="43B59A5F">
             <wp:simplePos x="0" y="0"/>
             <wp:positionH relativeFrom="margin">
               <wp:align>left</wp:align>
@@ -3336,18 +3371,18 @@
             <wp:positionV relativeFrom="paragraph">
               <wp:posOffset>215900</wp:posOffset>
             </wp:positionV>
-            <wp:extent cx="2604135" cy="1913890"/>
-            <wp:effectExtent l="0" t="0" r="5715" b="0"/>
+            <wp:extent cx="2613660" cy="1920875"/>
+            <wp:effectExtent l="0" t="0" r="0" b="3175"/>
             <wp:wrapTight wrapText="bothSides">
               <wp:wrapPolygon edited="0">
                 <wp:start x="0" y="0"/>
-                <wp:lineTo x="0" y="21285"/>
-                <wp:lineTo x="21489" y="21285"/>
-                <wp:lineTo x="21489" y="0"/>
+                <wp:lineTo x="0" y="21421"/>
+                <wp:lineTo x="21411" y="21421"/>
+                <wp:lineTo x="21411" y="0"/>
                 <wp:lineTo x="0" y="0"/>
               </wp:wrapPolygon>
             </wp:wrapTight>
-            <wp:docPr id="438738430" name="Picture 1" descr="A graph of a graph with a line&#10;&#10;Description automatically generated with medium confidence"/>
+            <wp:docPr id="438738430" name="Picture 1"/>
             <wp:cNvGraphicFramePr>
               <a:graphicFrameLocks xmlns:a="http://schemas.openxmlformats.org/drawingml/2006/main" noChangeAspect="1"/>
             </wp:cNvGraphicFramePr>
@@ -3355,12 +3390,12 @@
               <a:graphicData uri="http://schemas.openxmlformats.org/drawingml/2006/picture">
                 <pic:pic xmlns:pic="http://schemas.openxmlformats.org/drawingml/2006/picture">
                   <pic:nvPicPr>
-                    <pic:cNvPr id="438738430" name="Picture 1" descr="A graph of a graph with a line&#10;&#10;Description automatically generated with medium confidence"/>
+                    <pic:cNvPr id="438738430" name="Picture 1"/>
                     <pic:cNvPicPr>
                       <a:picLocks noChangeAspect="1"/>
                     </pic:cNvPicPr>
                   </pic:nvPicPr>
-                  <pic:blipFill rotWithShape="1">
+                  <pic:blipFill>
                     <a:blip r:embed="rId9" cstate="print">
                       <a:extLst>
                         <a:ext uri="{28A0092B-C50C-407E-A947-70E740481C1C}">
@@ -3368,8 +3403,10 @@
                         </a:ext>
                       </a:extLst>
                     </a:blip>
-                    <a:srcRect l="2152" t="9085" r="7461" b="2322"/>
-                    <a:stretch/>
+                    <a:srcRect t="1001" b="1001"/>
+                    <a:stretch>
+                      <a:fillRect/>
+                    </a:stretch>
                   </pic:blipFill>
                   <pic:spPr bwMode="auto">
                     <a:xfrm>
@@ -3772,30 +3809,61 @@
     </w:p>
     <w:p>
       <w:pPr>
-        <w:jc w:val="both"/>
-        <w:rPr>
-          <w:rFonts w:ascii="Arial" w:hAnsi="Arial" w:cs="Arial"/>
-          <w:i/>
-          <w:iCs/>
+        <w:jc w:val="center"/>
+        <w:rPr>
+          <w:rFonts w:ascii="Arial" w:hAnsi="Arial" w:cs="Arial"/>
           <w:lang w:val="en-GB"/>
         </w:rPr>
       </w:pPr>
-    </w:p>
-    <w:p>
-      <w:pPr>
-        <w:rPr>
-          <w:rFonts w:ascii="Arial" w:hAnsi="Arial" w:cs="Arial"/>
-          <w:lang w:val="en-GB"/>
-        </w:rPr>
-      </w:pPr>
-    </w:p>
-    <w:p>
-      <w:pPr>
-        <w:rPr>
-          <w:rFonts w:ascii="Arial" w:hAnsi="Arial" w:cs="Arial"/>
-          <w:lang w:val="en-GB"/>
-        </w:rPr>
-      </w:pPr>
+      <w:r>
+        <w:rPr>
+          <w:rFonts w:ascii="Arial" w:hAnsi="Arial" w:cs="Arial"/>
+          <w:lang w:val="en-GB"/>
+        </w:rPr>
+        <w:t>The final losses were:</w:t>
+      </w:r>
+      <w:r>
+        <w:rPr>
+          <w:rFonts w:ascii="Arial" w:hAnsi="Arial" w:cs="Arial"/>
+          <w:lang w:val="en-GB"/>
+        </w:rPr>
+        <w:br/>
+      </w:r>
+      <w:r>
+        <w:rPr>
+          <w:rFonts w:ascii="Arial" w:hAnsi="Arial" w:cs="Arial"/>
+          <w:lang w:val="en-GB"/>
+        </w:rPr>
+        <w:t>Train loss MSE SSIM: 0.00715</w:t>
+      </w:r>
+      <w:r>
+        <w:rPr>
+          <w:rFonts w:ascii="Arial" w:hAnsi="Arial" w:cs="Arial"/>
+          <w:lang w:val="en-GB"/>
+        </w:rPr>
+        <w:br/>
+      </w:r>
+      <w:r>
+        <w:rPr>
+          <w:rFonts w:ascii="Arial" w:hAnsi="Arial" w:cs="Arial"/>
+          <w:lang w:val="en-GB"/>
+        </w:rPr>
+        <w:t>Eval loss MSE SSIM: 0.00745</w:t>
+      </w:r>
+      <w:r>
+        <w:rPr>
+          <w:rFonts w:ascii="Arial" w:hAnsi="Arial" w:cs="Arial"/>
+          <w:lang w:val="en-GB"/>
+        </w:rPr>
+        <w:br/>
+      </w:r>
+      <w:r>
+        <w:rPr>
+          <w:rFonts w:ascii="Arial" w:hAnsi="Arial" w:cs="Arial"/>
+          <w:lang w:val="en-GB"/>
+        </w:rPr>
+        <w:t>Test loss MSE SSIM: 0.00743</w:t>
+      </w:r>
     </w:p>
     <w:p>
       <w:pPr>
@@ -4272,8 +4340,21 @@
                                 <w:szCs w:val="20"/>
                                 <w:lang w:val="en-GB"/>
                               </w:rPr>
-                              <w:t xml:space="preserve"> and poses</w:t>
+                              <w:t xml:space="preserve"> and </w:t>
                             </w:r>
+                            <w:proofErr w:type="gramStart"/>
+                            <w:r>
+                              <w:rPr>
+                                <w:rFonts w:ascii="Arial" w:hAnsi="Arial" w:cs="Arial"/>
+                                <w:b/>
+                                <w:bCs/>
+                                <w:sz w:val="20"/>
+                                <w:szCs w:val="20"/>
+                                <w:lang w:val="en-GB"/>
+                              </w:rPr>
+                              <w:t>poses</w:t>
+                            </w:r>
+                            <w:proofErr w:type="gramEnd"/>
                           </w:p>
                         </w:txbxContent>
                       </wps:txbx>
@@ -4408,8 +4489,21 @@
                           <w:szCs w:val="20"/>
                           <w:lang w:val="en-GB"/>
                         </w:rPr>
-                        <w:t xml:space="preserve"> and poses</w:t>
+                        <w:t xml:space="preserve"> and </w:t>
                       </w:r>
+                      <w:proofErr w:type="gramStart"/>
+                      <w:r>
+                        <w:rPr>
+                          <w:rFonts w:ascii="Arial" w:hAnsi="Arial" w:cs="Arial"/>
+                          <w:b/>
+                          <w:bCs/>
+                          <w:sz w:val="20"/>
+                          <w:szCs w:val="20"/>
+                          <w:lang w:val="en-GB"/>
+                        </w:rPr>
+                        <w:t>poses</w:t>
+                      </w:r>
+                      <w:proofErr w:type="gramEnd"/>
                     </w:p>
                   </w:txbxContent>
                 </v:textbox>
@@ -4869,7 +4963,23 @@
           <w:rFonts w:ascii="Arial" w:hAnsi="Arial" w:cs="Arial"/>
           <w:lang w:val="en-GB"/>
         </w:rPr>
-        <w:t>It also seems to cope extremely well with the wide variety of backgrounds in which it generates its predictions, and even with the absence of people in a given image.</w:t>
+        <w:t xml:space="preserve">It also seems to cope extremely well with the wide variety of backgrounds in which it generates its predictions, and even with the absence of people </w:t>
+      </w:r>
+      <w:proofErr w:type="gramStart"/>
+      <w:r>
+        <w:rPr>
+          <w:rFonts w:ascii="Arial" w:hAnsi="Arial" w:cs="Arial"/>
+          <w:lang w:val="en-GB"/>
+        </w:rPr>
+        <w:t>in a given</w:t>
+      </w:r>
+      <w:proofErr w:type="gramEnd"/>
+      <w:r>
+        <w:rPr>
+          <w:rFonts w:ascii="Arial" w:hAnsi="Arial" w:cs="Arial"/>
+          <w:lang w:val="en-GB"/>
+        </w:rPr>
+        <w:t xml:space="preserve"> image.</w:t>
       </w:r>
     </w:p>
     <w:p>
@@ -5250,12 +5360,21 @@
         </w:rPr>
         <w:t xml:space="preserve">accurately reproduce </w:t>
       </w:r>
-      <w:r>
-        <w:rPr>
-          <w:rFonts w:ascii="Arial" w:hAnsi="Arial" w:cs="Arial"/>
-          <w:lang w:val="en-GB"/>
-        </w:rPr>
-        <w:t>particular ground truths.</w:t>
+      <w:proofErr w:type="gramStart"/>
+      <w:r>
+        <w:rPr>
+          <w:rFonts w:ascii="Arial" w:hAnsi="Arial" w:cs="Arial"/>
+          <w:lang w:val="en-GB"/>
+        </w:rPr>
+        <w:t>particular ground</w:t>
+      </w:r>
+      <w:proofErr w:type="gramEnd"/>
+      <w:r>
+        <w:rPr>
+          <w:rFonts w:ascii="Arial" w:hAnsi="Arial" w:cs="Arial"/>
+          <w:lang w:val="en-GB"/>
+        </w:rPr>
+        <w:t xml:space="preserve"> truths.</w:t>
       </w:r>
     </w:p>
     <w:p>
@@ -5776,8 +5895,17 @@
           <w:rFonts w:ascii="Arial" w:hAnsi="Arial" w:cs="Arial"/>
           <w:lang w:val="en-GB"/>
         </w:rPr>
-        <w:t>it has to</w:t>
-      </w:r>
+        <w:t xml:space="preserve">it </w:t>
+      </w:r>
+      <w:proofErr w:type="gramStart"/>
+      <w:r>
+        <w:rPr>
+          <w:rFonts w:ascii="Arial" w:hAnsi="Arial" w:cs="Arial"/>
+          <w:lang w:val="en-GB"/>
+        </w:rPr>
+        <w:t>has to</w:t>
+      </w:r>
+      <w:proofErr w:type="gramEnd"/>
       <w:r>
         <w:rPr>
           <w:rFonts w:ascii="Arial" w:hAnsi="Arial" w:cs="Arial"/>

</xml_diff>